<commit_message>
Updated test classes, testing document, and project schedule.
</commit_message>
<xml_diff>
--- a/Meeting Minutes.docx
+++ b/Meeting Minutes.docx
@@ -39,7 +39,7 @@
           <w:pgNumType w:start="1"/>
         </w:sectPr>
       </w:pPr>
-      <w:bookmarkStart w:colFirst="0" w:colLast="0" w:name="_s8ayd2j23t6y" w:id="0"/>
+      <w:bookmarkStart w:colFirst="0" w:colLast="0" w:name="_w2swusrldobr" w:id="0"/>
       <w:bookmarkEnd w:id="0"/>
       <w:r>
         <w:rPr>
@@ -1531,6 +1531,104 @@
           </w:p>
         </w:tc>
       </w:tr>
+      <w:tr>
+        <w:trPr>
+          <w:cantSplit w:val="0"/>
+          <w:tblHeader w:val="0"/>
+        </w:trPr>
+        <w:tc>
+          <w:tcPr/>
+          <w:p>
+            <w:pPr>
+              <w:widowControl w:val="0"/>
+              <w:spacing w:line="240" w:lineRule="auto"/>
+              <w:rPr>
+                <w:rFonts w:ascii="Times New Roman" w:cs="Times New Roman" w:eastAsia="Times New Roman" w:hAnsi="Times New Roman"/>
+                <w:sz w:val="24"/>
+                <w:szCs w:val="24"/>
+              </w:rPr>
+            </w:pPr>
+            <w:r>
+              <w:rPr>
+                <w:rFonts w:ascii="Times New Roman" w:cs="Times New Roman" w:eastAsia="Times New Roman" w:hAnsi="Times New Roman"/>
+                <w:sz w:val="24"/>
+                <w:szCs w:val="24"/>
+                <w:rtl w:val="0"/>
+              </w:rPr>
+              <w:t xml:space="preserve">5/5/25</w:t>
+            </w:r>
+          </w:p>
+        </w:tc>
+        <w:tc>
+          <w:tcPr/>
+          <w:p>
+            <w:pPr>
+              <w:widowControl w:val="0"/>
+              <w:spacing w:line="240" w:lineRule="auto"/>
+              <w:rPr>
+                <w:rFonts w:ascii="Times New Roman" w:cs="Times New Roman" w:eastAsia="Times New Roman" w:hAnsi="Times New Roman"/>
+                <w:sz w:val="24"/>
+                <w:szCs w:val="24"/>
+              </w:rPr>
+            </w:pPr>
+            <w:r>
+              <w:rPr>
+                <w:rFonts w:ascii="Times New Roman" w:cs="Times New Roman" w:eastAsia="Times New Roman" w:hAnsi="Times New Roman"/>
+                <w:sz w:val="24"/>
+                <w:szCs w:val="24"/>
+                <w:rtl w:val="0"/>
+              </w:rPr>
+              <w:t xml:space="preserve">Practice Presentations</w:t>
+            </w:r>
+          </w:p>
+        </w:tc>
+        <w:tc>
+          <w:tcPr/>
+          <w:p>
+            <w:pPr>
+              <w:widowControl w:val="0"/>
+              <w:spacing w:line="240" w:lineRule="auto"/>
+              <w:rPr>
+                <w:rFonts w:ascii="Times New Roman" w:cs="Times New Roman" w:eastAsia="Times New Roman" w:hAnsi="Times New Roman"/>
+                <w:sz w:val="24"/>
+                <w:szCs w:val="24"/>
+              </w:rPr>
+            </w:pPr>
+            <w:r>
+              <w:rPr>
+                <w:rFonts w:ascii="Times New Roman" w:cs="Times New Roman" w:eastAsia="Times New Roman" w:hAnsi="Times New Roman"/>
+                <w:sz w:val="24"/>
+                <w:szCs w:val="24"/>
+                <w:rtl w:val="0"/>
+              </w:rPr>
+              <w:t xml:space="preserve">Went through basic flow of presentation and practiced presenting</w:t>
+            </w:r>
+          </w:p>
+        </w:tc>
+        <w:tc>
+          <w:tcPr/>
+          <w:p>
+            <w:pPr>
+              <w:widowControl w:val="0"/>
+              <w:spacing w:line="240" w:lineRule="auto"/>
+              <w:rPr>
+                <w:rFonts w:ascii="Times New Roman" w:cs="Times New Roman" w:eastAsia="Times New Roman" w:hAnsi="Times New Roman"/>
+                <w:sz w:val="20"/>
+                <w:szCs w:val="20"/>
+              </w:rPr>
+            </w:pPr>
+            <w:r>
+              <w:rPr>
+                <w:rFonts w:ascii="Times New Roman" w:cs="Times New Roman" w:eastAsia="Times New Roman" w:hAnsi="Times New Roman"/>
+                <w:sz w:val="20"/>
+                <w:szCs w:val="20"/>
+                <w:rtl w:val="0"/>
+              </w:rPr>
+              <w:t xml:space="preserve">Kurt, Vishal, Raymond</w:t>
+            </w:r>
+          </w:p>
+        </w:tc>
+      </w:tr>
     </w:tbl>
     <w:p>
       <w:pPr>
@@ -1671,7 +1769,7 @@
       <w:pPr>
         <w:numPr>
           <w:ilvl w:val="0"/>
-          <w:numId w:val="4"/>
+          <w:numId w:val="5"/>
         </w:numPr>
         <w:spacing w:after="0" w:afterAutospacing="0" w:before="80" w:line="240" w:lineRule="auto"/>
         <w:ind w:left="1440" w:hanging="360"/>
@@ -1696,7 +1794,7 @@
       <w:pPr>
         <w:numPr>
           <w:ilvl w:val="0"/>
-          <w:numId w:val="4"/>
+          <w:numId w:val="5"/>
         </w:numPr>
         <w:spacing w:after="0" w:afterAutospacing="0" w:before="0" w:beforeAutospacing="0" w:line="240" w:lineRule="auto"/>
         <w:ind w:left="1440" w:hanging="360"/>
@@ -1721,7 +1819,7 @@
       <w:pPr>
         <w:numPr>
           <w:ilvl w:val="0"/>
-          <w:numId w:val="4"/>
+          <w:numId w:val="5"/>
         </w:numPr>
         <w:spacing w:after="0" w:afterAutospacing="0" w:before="0" w:beforeAutospacing="0" w:line="240" w:lineRule="auto"/>
         <w:ind w:left="1440" w:hanging="360"/>
@@ -1746,7 +1844,7 @@
       <w:pPr>
         <w:numPr>
           <w:ilvl w:val="0"/>
-          <w:numId w:val="4"/>
+          <w:numId w:val="5"/>
         </w:numPr>
         <w:spacing w:after="0" w:afterAutospacing="0" w:before="0" w:beforeAutospacing="0" w:line="240" w:lineRule="auto"/>
         <w:ind w:left="1440" w:hanging="360"/>
@@ -1771,7 +1869,7 @@
       <w:pPr>
         <w:numPr>
           <w:ilvl w:val="0"/>
-          <w:numId w:val="4"/>
+          <w:numId w:val="5"/>
         </w:numPr>
         <w:spacing w:after="0" w:afterAutospacing="0" w:before="0" w:beforeAutospacing="0" w:line="240" w:lineRule="auto"/>
         <w:ind w:left="1440" w:hanging="360"/>
@@ -1796,7 +1894,7 @@
       <w:pPr>
         <w:numPr>
           <w:ilvl w:val="0"/>
-          <w:numId w:val="4"/>
+          <w:numId w:val="5"/>
         </w:numPr>
         <w:spacing w:after="0" w:afterAutospacing="0" w:before="0" w:beforeAutospacing="0" w:line="240" w:lineRule="auto"/>
         <w:ind w:left="1440" w:hanging="360"/>
@@ -1821,7 +1919,7 @@
       <w:pPr>
         <w:numPr>
           <w:ilvl w:val="0"/>
-          <w:numId w:val="4"/>
+          <w:numId w:val="5"/>
         </w:numPr>
         <w:spacing w:after="0" w:afterAutospacing="0" w:before="0" w:beforeAutospacing="0" w:line="240" w:lineRule="auto"/>
         <w:ind w:left="1440" w:hanging="360"/>
@@ -1846,7 +1944,7 @@
       <w:pPr>
         <w:numPr>
           <w:ilvl w:val="0"/>
-          <w:numId w:val="4"/>
+          <w:numId w:val="5"/>
         </w:numPr>
         <w:spacing w:after="0" w:afterAutospacing="0" w:before="0" w:beforeAutospacing="0" w:line="240" w:lineRule="auto"/>
         <w:ind w:left="1440" w:hanging="360"/>
@@ -1871,7 +1969,7 @@
       <w:pPr>
         <w:numPr>
           <w:ilvl w:val="0"/>
-          <w:numId w:val="4"/>
+          <w:numId w:val="5"/>
         </w:numPr>
         <w:spacing w:after="0" w:afterAutospacing="0" w:before="0" w:beforeAutospacing="0" w:line="240" w:lineRule="auto"/>
         <w:ind w:left="1440" w:hanging="360"/>
@@ -1896,7 +1994,7 @@
       <w:pPr>
         <w:numPr>
           <w:ilvl w:val="0"/>
-          <w:numId w:val="4"/>
+          <w:numId w:val="5"/>
         </w:numPr>
         <w:spacing w:before="0" w:beforeAutospacing="0" w:line="240" w:lineRule="auto"/>
         <w:ind w:left="1440" w:hanging="360"/>
@@ -1955,7 +2053,7 @@
       <w:pPr>
         <w:numPr>
           <w:ilvl w:val="1"/>
-          <w:numId w:val="6"/>
+          <w:numId w:val="7"/>
         </w:numPr>
         <w:ind w:left="1440" w:hanging="360"/>
         <w:rPr>
@@ -1990,7 +2088,7 @@
       <w:pPr>
         <w:numPr>
           <w:ilvl w:val="1"/>
-          <w:numId w:val="6"/>
+          <w:numId w:val="7"/>
         </w:numPr>
         <w:ind w:left="1440" w:hanging="360"/>
         <w:rPr>
@@ -2015,7 +2113,7 @@
       <w:pPr>
         <w:numPr>
           <w:ilvl w:val="2"/>
-          <w:numId w:val="6"/>
+          <w:numId w:val="7"/>
         </w:numPr>
         <w:ind w:left="2160" w:hanging="360"/>
         <w:rPr>
@@ -2039,7 +2137,7 @@
       <w:pPr>
         <w:numPr>
           <w:ilvl w:val="2"/>
-          <w:numId w:val="6"/>
+          <w:numId w:val="7"/>
         </w:numPr>
         <w:ind w:left="2160" w:hanging="360"/>
         <w:rPr>
@@ -2063,7 +2161,7 @@
       <w:pPr>
         <w:numPr>
           <w:ilvl w:val="2"/>
-          <w:numId w:val="6"/>
+          <w:numId w:val="7"/>
         </w:numPr>
         <w:ind w:left="2160" w:hanging="360"/>
         <w:rPr>
@@ -2087,7 +2185,7 @@
       <w:pPr>
         <w:numPr>
           <w:ilvl w:val="2"/>
-          <w:numId w:val="6"/>
+          <w:numId w:val="7"/>
         </w:numPr>
         <w:ind w:left="2160" w:hanging="360"/>
         <w:rPr>
@@ -2111,7 +2209,7 @@
       <w:pPr>
         <w:numPr>
           <w:ilvl w:val="2"/>
-          <w:numId w:val="6"/>
+          <w:numId w:val="7"/>
         </w:numPr>
         <w:ind w:left="2160" w:hanging="360"/>
         <w:rPr>
@@ -2149,7 +2247,7 @@
       <w:pPr>
         <w:numPr>
           <w:ilvl w:val="1"/>
-          <w:numId w:val="6"/>
+          <w:numId w:val="7"/>
         </w:numPr>
         <w:ind w:left="1440" w:hanging="360"/>
         <w:rPr>
@@ -2175,7 +2273,7 @@
       <w:pPr>
         <w:numPr>
           <w:ilvl w:val="2"/>
-          <w:numId w:val="6"/>
+          <w:numId w:val="7"/>
         </w:numPr>
         <w:ind w:left="2160" w:hanging="360"/>
         <w:rPr>
@@ -2199,7 +2297,7 @@
       <w:pPr>
         <w:numPr>
           <w:ilvl w:val="3"/>
-          <w:numId w:val="6"/>
+          <w:numId w:val="7"/>
         </w:numPr>
         <w:ind w:left="2880" w:hanging="360"/>
         <w:rPr>
@@ -2223,7 +2321,7 @@
       <w:pPr>
         <w:numPr>
           <w:ilvl w:val="3"/>
-          <w:numId w:val="6"/>
+          <w:numId w:val="7"/>
         </w:numPr>
         <w:ind w:left="2880" w:hanging="360"/>
         <w:rPr>
@@ -2247,7 +2345,7 @@
       <w:pPr>
         <w:numPr>
           <w:ilvl w:val="3"/>
-          <w:numId w:val="6"/>
+          <w:numId w:val="7"/>
         </w:numPr>
         <w:ind w:left="2880" w:hanging="360"/>
         <w:rPr>
@@ -2271,7 +2369,7 @@
       <w:pPr>
         <w:numPr>
           <w:ilvl w:val="3"/>
-          <w:numId w:val="6"/>
+          <w:numId w:val="7"/>
         </w:numPr>
         <w:ind w:left="2880" w:hanging="360"/>
         <w:rPr>
@@ -2295,7 +2393,7 @@
       <w:pPr>
         <w:numPr>
           <w:ilvl w:val="2"/>
-          <w:numId w:val="6"/>
+          <w:numId w:val="7"/>
         </w:numPr>
         <w:ind w:left="2160" w:hanging="360"/>
         <w:rPr>
@@ -2319,7 +2417,7 @@
       <w:pPr>
         <w:numPr>
           <w:ilvl w:val="2"/>
-          <w:numId w:val="6"/>
+          <w:numId w:val="7"/>
         </w:numPr>
         <w:ind w:left="2160" w:hanging="360"/>
         <w:rPr>
@@ -2358,7 +2456,7 @@
       <w:pPr>
         <w:numPr>
           <w:ilvl w:val="1"/>
-          <w:numId w:val="6"/>
+          <w:numId w:val="7"/>
         </w:numPr>
         <w:ind w:left="1440" w:hanging="360"/>
         <w:rPr>
@@ -2384,7 +2482,7 @@
       <w:pPr>
         <w:numPr>
           <w:ilvl w:val="2"/>
-          <w:numId w:val="6"/>
+          <w:numId w:val="7"/>
         </w:numPr>
         <w:ind w:left="2160" w:hanging="360"/>
         <w:rPr>
@@ -2408,7 +2506,7 @@
       <w:pPr>
         <w:numPr>
           <w:ilvl w:val="2"/>
-          <w:numId w:val="6"/>
+          <w:numId w:val="7"/>
         </w:numPr>
         <w:ind w:left="2160" w:hanging="360"/>
         <w:rPr>
@@ -2432,7 +2530,7 @@
       <w:pPr>
         <w:numPr>
           <w:ilvl w:val="2"/>
-          <w:numId w:val="6"/>
+          <w:numId w:val="7"/>
         </w:numPr>
         <w:ind w:left="2160" w:hanging="360"/>
         <w:rPr>
@@ -2616,7 +2714,7 @@
       <w:pPr>
         <w:numPr>
           <w:ilvl w:val="0"/>
-          <w:numId w:val="5"/>
+          <w:numId w:val="6"/>
         </w:numPr>
         <w:ind w:left="720" w:hanging="360"/>
         <w:rPr>
@@ -2642,7 +2740,7 @@
       <w:pPr>
         <w:numPr>
           <w:ilvl w:val="0"/>
-          <w:numId w:val="5"/>
+          <w:numId w:val="6"/>
         </w:numPr>
         <w:ind w:left="720" w:hanging="360"/>
         <w:rPr>
@@ -2749,7 +2847,7 @@
       <w:pPr>
         <w:numPr>
           <w:ilvl w:val="0"/>
-          <w:numId w:val="5"/>
+          <w:numId w:val="6"/>
         </w:numPr>
         <w:ind w:left="720" w:hanging="360"/>
         <w:rPr>
@@ -2775,7 +2873,7 @@
       <w:pPr>
         <w:numPr>
           <w:ilvl w:val="0"/>
-          <w:numId w:val="5"/>
+          <w:numId w:val="6"/>
         </w:numPr>
         <w:ind w:left="720" w:hanging="360"/>
         <w:rPr>
@@ -3005,7 +3103,7 @@
       <w:pPr>
         <w:numPr>
           <w:ilvl w:val="0"/>
-          <w:numId w:val="3"/>
+          <w:numId w:val="4"/>
         </w:numPr>
         <w:ind w:left="720" w:hanging="360"/>
         <w:rPr>
@@ -3031,7 +3129,7 @@
       <w:pPr>
         <w:numPr>
           <w:ilvl w:val="1"/>
-          <w:numId w:val="3"/>
+          <w:numId w:val="4"/>
         </w:numPr>
         <w:ind w:left="1440" w:hanging="360"/>
         <w:rPr>
@@ -3057,7 +3155,7 @@
       <w:pPr>
         <w:numPr>
           <w:ilvl w:val="1"/>
-          <w:numId w:val="3"/>
+          <w:numId w:val="4"/>
         </w:numPr>
         <w:ind w:left="1440" w:hanging="360"/>
         <w:rPr>
@@ -3083,7 +3181,7 @@
       <w:pPr>
         <w:numPr>
           <w:ilvl w:val="2"/>
-          <w:numId w:val="3"/>
+          <w:numId w:val="4"/>
         </w:numPr>
         <w:ind w:left="2160" w:hanging="360"/>
         <w:rPr>
@@ -3109,7 +3207,7 @@
       <w:pPr>
         <w:numPr>
           <w:ilvl w:val="2"/>
-          <w:numId w:val="3"/>
+          <w:numId w:val="4"/>
         </w:numPr>
         <w:ind w:left="2160" w:hanging="360"/>
         <w:rPr>
@@ -3135,7 +3233,7 @@
       <w:pPr>
         <w:numPr>
           <w:ilvl w:val="2"/>
-          <w:numId w:val="3"/>
+          <w:numId w:val="4"/>
         </w:numPr>
         <w:ind w:left="2160" w:hanging="360"/>
         <w:rPr>
@@ -3161,7 +3259,7 @@
       <w:pPr>
         <w:numPr>
           <w:ilvl w:val="2"/>
-          <w:numId w:val="3"/>
+          <w:numId w:val="4"/>
         </w:numPr>
         <w:ind w:left="2160" w:hanging="360"/>
         <w:rPr>
@@ -3273,7 +3371,7 @@
       <w:pPr>
         <w:numPr>
           <w:ilvl w:val="0"/>
-          <w:numId w:val="7"/>
+          <w:numId w:val="8"/>
         </w:numPr>
         <w:ind w:left="720" w:hanging="360"/>
         <w:rPr>
@@ -3299,7 +3397,7 @@
       <w:pPr>
         <w:numPr>
           <w:ilvl w:val="1"/>
-          <w:numId w:val="7"/>
+          <w:numId w:val="8"/>
         </w:numPr>
         <w:ind w:left="1440" w:hanging="360"/>
         <w:rPr>
@@ -3411,7 +3509,7 @@
       <w:pPr>
         <w:numPr>
           <w:ilvl w:val="0"/>
-          <w:numId w:val="7"/>
+          <w:numId w:val="8"/>
         </w:numPr>
         <w:ind w:left="720" w:hanging="360"/>
         <w:rPr>
@@ -3437,7 +3535,7 @@
       <w:pPr>
         <w:numPr>
           <w:ilvl w:val="1"/>
-          <w:numId w:val="7"/>
+          <w:numId w:val="8"/>
         </w:numPr>
         <w:ind w:left="1440" w:hanging="360"/>
         <w:rPr>
@@ -3529,7 +3627,7 @@
       <w:pPr>
         <w:numPr>
           <w:ilvl w:val="0"/>
-          <w:numId w:val="8"/>
+          <w:numId w:val="9"/>
         </w:numPr>
         <w:ind w:left="720" w:hanging="360"/>
         <w:rPr>
@@ -3641,7 +3739,7 @@
       <w:pPr>
         <w:numPr>
           <w:ilvl w:val="0"/>
-          <w:numId w:val="8"/>
+          <w:numId w:val="9"/>
         </w:numPr>
         <w:ind w:left="720" w:hanging="360"/>
         <w:rPr>
@@ -3667,7 +3765,7 @@
       <w:pPr>
         <w:numPr>
           <w:ilvl w:val="1"/>
-          <w:numId w:val="8"/>
+          <w:numId w:val="9"/>
         </w:numPr>
         <w:ind w:left="1440" w:hanging="360"/>
         <w:rPr>
@@ -3764,7 +3862,7 @@
       <w:pPr>
         <w:numPr>
           <w:ilvl w:val="0"/>
-          <w:numId w:val="9"/>
+          <w:numId w:val="10"/>
         </w:numPr>
         <w:ind w:left="720" w:hanging="360"/>
         <w:rPr>
@@ -3786,7 +3884,7 @@
       <w:pPr>
         <w:numPr>
           <w:ilvl w:val="1"/>
-          <w:numId w:val="9"/>
+          <w:numId w:val="10"/>
         </w:numPr>
         <w:ind w:left="1440" w:hanging="360"/>
         <w:rPr>
@@ -3808,7 +3906,7 @@
       <w:pPr>
         <w:numPr>
           <w:ilvl w:val="2"/>
-          <w:numId w:val="9"/>
+          <w:numId w:val="10"/>
         </w:numPr>
         <w:ind w:left="2160" w:hanging="360"/>
         <w:rPr>
@@ -3830,7 +3928,7 @@
       <w:pPr>
         <w:numPr>
           <w:ilvl w:val="2"/>
-          <w:numId w:val="9"/>
+          <w:numId w:val="10"/>
         </w:numPr>
         <w:ind w:left="2160" w:hanging="360"/>
         <w:rPr>
@@ -3852,7 +3950,7 @@
       <w:pPr>
         <w:numPr>
           <w:ilvl w:val="1"/>
-          <w:numId w:val="9"/>
+          <w:numId w:val="10"/>
         </w:numPr>
         <w:ind w:left="1440" w:hanging="360"/>
         <w:rPr>
@@ -3874,7 +3972,7 @@
       <w:pPr>
         <w:numPr>
           <w:ilvl w:val="1"/>
-          <w:numId w:val="9"/>
+          <w:numId w:val="10"/>
         </w:numPr>
         <w:ind w:left="1440" w:hanging="360"/>
         <w:rPr>
@@ -3896,7 +3994,7 @@
       <w:pPr>
         <w:numPr>
           <w:ilvl w:val="1"/>
-          <w:numId w:val="9"/>
+          <w:numId w:val="10"/>
         </w:numPr>
         <w:ind w:left="1440" w:hanging="360"/>
         <w:rPr>
@@ -3919,8 +4017,373 @@
         <w:rPr>
           <w:rFonts w:ascii="Times New Roman" w:cs="Times New Roman" w:eastAsia="Times New Roman" w:hAnsi="Times New Roman"/>
           <w:b w:val="1"/>
-          <w:sz w:val="24"/>
-          <w:szCs w:val="24"/>
+        </w:rPr>
+      </w:pPr>
+      <w:r>
+        <w:rPr>
+          <w:rtl w:val="0"/>
+        </w:rPr>
+      </w:r>
+    </w:p>
+    <w:p>
+      <w:pPr>
+        <w:rPr>
+          <w:rFonts w:ascii="Times New Roman" w:cs="Times New Roman" w:eastAsia="Times New Roman" w:hAnsi="Times New Roman"/>
+          <w:b w:val="1"/>
+          <w:sz w:val="24"/>
+          <w:szCs w:val="24"/>
+        </w:rPr>
+      </w:pPr>
+      <w:r>
+        <w:pict>
+          <v:rect style="width:0.0pt;height:1.5pt" o:hr="t" o:hrstd="t" o:hralign="center" fillcolor="#A0A0A0" stroked="f"/>
+        </w:pict>
+      </w:r>
+      <w:r>
+        <w:rPr>
+          <w:rtl w:val="0"/>
+        </w:rPr>
+      </w:r>
+    </w:p>
+    <w:p>
+      <w:pPr>
+        <w:rPr>
+          <w:rFonts w:ascii="Times New Roman" w:cs="Times New Roman" w:eastAsia="Times New Roman" w:hAnsi="Times New Roman"/>
+          <w:b w:val="1"/>
+          <w:sz w:val="24"/>
+          <w:szCs w:val="24"/>
+        </w:rPr>
+      </w:pPr>
+      <w:r>
+        <w:rPr>
+          <w:rtl w:val="0"/>
+        </w:rPr>
+      </w:r>
+    </w:p>
+    <w:p>
+      <w:pPr>
+        <w:pStyle w:val="Heading1"/>
+        <w:rPr>
+          <w:rFonts w:ascii="Times New Roman" w:cs="Times New Roman" w:eastAsia="Times New Roman" w:hAnsi="Times New Roman"/>
+          <w:sz w:val="28"/>
+          <w:szCs w:val="28"/>
+        </w:rPr>
+      </w:pPr>
+      <w:bookmarkStart w:colFirst="0" w:colLast="0" w:name="_gi8z8xmgx264" w:id="10"/>
+      <w:bookmarkEnd w:id="10"/>
+      <w:r>
+        <w:rPr>
+          <w:rFonts w:ascii="Times New Roman" w:cs="Times New Roman" w:eastAsia="Times New Roman" w:hAnsi="Times New Roman"/>
+          <w:sz w:val="28"/>
+          <w:szCs w:val="28"/>
+          <w:rtl w:val="0"/>
+        </w:rPr>
+        <w:t xml:space="preserve">10th Meeting - 4/28/25 - Testing and Maintenance</w:t>
+      </w:r>
+    </w:p>
+    <w:p>
+      <w:pPr>
+        <w:numPr>
+          <w:ilvl w:val="0"/>
+          <w:numId w:val="3"/>
+        </w:numPr>
+        <w:ind w:left="720" w:hanging="360"/>
+        <w:rPr>
+          <w:rFonts w:ascii="Times New Roman" w:cs="Times New Roman" w:eastAsia="Times New Roman" w:hAnsi="Times New Roman"/>
+          <w:b w:val="1"/>
+        </w:rPr>
+      </w:pPr>
+      <w:r>
+        <w:rPr>
+          <w:rFonts w:ascii="Times New Roman" w:cs="Times New Roman" w:eastAsia="Times New Roman" w:hAnsi="Times New Roman"/>
+          <w:b w:val="1"/>
+          <w:strike w:val="1"/>
+          <w:rtl w:val="0"/>
+        </w:rPr>
+        <w:t xml:space="preserve">Check For Error Handling</w:t>
+      </w:r>
+    </w:p>
+    <w:p>
+      <w:pPr>
+        <w:numPr>
+          <w:ilvl w:val="0"/>
+          <w:numId w:val="3"/>
+        </w:numPr>
+        <w:ind w:left="720" w:hanging="360"/>
+        <w:rPr>
+          <w:rFonts w:ascii="Times New Roman" w:cs="Times New Roman" w:eastAsia="Times New Roman" w:hAnsi="Times New Roman"/>
+          <w:b w:val="1"/>
+        </w:rPr>
+      </w:pPr>
+      <w:r>
+        <w:rPr>
+          <w:rFonts w:ascii="Times New Roman" w:cs="Times New Roman" w:eastAsia="Times New Roman" w:hAnsi="Times New Roman"/>
+          <w:b w:val="1"/>
+          <w:strike w:val="1"/>
+          <w:rtl w:val="0"/>
+        </w:rPr>
+        <w:t xml:space="preserve">Make Testing Doc &amp; Project Schedule </w:t>
+      </w:r>
+    </w:p>
+    <w:p>
+      <w:pPr>
+        <w:numPr>
+          <w:ilvl w:val="0"/>
+          <w:numId w:val="3"/>
+        </w:numPr>
+        <w:ind w:left="720" w:hanging="360"/>
+        <w:rPr>
+          <w:rFonts w:ascii="Times New Roman" w:cs="Times New Roman" w:eastAsia="Times New Roman" w:hAnsi="Times New Roman"/>
+          <w:b w:val="1"/>
+        </w:rPr>
+      </w:pPr>
+      <w:r>
+        <w:rPr>
+          <w:rFonts w:ascii="Times New Roman" w:cs="Times New Roman" w:eastAsia="Times New Roman" w:hAnsi="Times New Roman"/>
+          <w:b w:val="1"/>
+          <w:strike w:val="1"/>
+          <w:rtl w:val="0"/>
+        </w:rPr>
+        <w:t xml:space="preserve">Make Test Cases</w:t>
+      </w:r>
+    </w:p>
+    <w:p>
+      <w:pPr>
+        <w:numPr>
+          <w:ilvl w:val="0"/>
+          <w:numId w:val="3"/>
+        </w:numPr>
+        <w:ind w:left="720" w:hanging="360"/>
+        <w:rPr>
+          <w:rFonts w:ascii="Times New Roman" w:cs="Times New Roman" w:eastAsia="Times New Roman" w:hAnsi="Times New Roman"/>
+          <w:b w:val="1"/>
+        </w:rPr>
+      </w:pPr>
+      <w:r>
+        <w:rPr>
+          <w:rFonts w:ascii="Times New Roman" w:cs="Times New Roman" w:eastAsia="Times New Roman" w:hAnsi="Times New Roman"/>
+          <w:b w:val="1"/>
+          <w:strike w:val="1"/>
+          <w:rtl w:val="0"/>
+        </w:rPr>
+        <w:t xml:space="preserve">Check For any Loose ends</w:t>
+      </w:r>
+    </w:p>
+    <w:p>
+      <w:pPr>
+        <w:rPr>
+          <w:rFonts w:ascii="Times New Roman" w:cs="Times New Roman" w:eastAsia="Times New Roman" w:hAnsi="Times New Roman"/>
+          <w:b w:val="1"/>
+        </w:rPr>
+      </w:pPr>
+      <w:r>
+        <w:rPr>
+          <w:rtl w:val="0"/>
+        </w:rPr>
+      </w:r>
+    </w:p>
+    <w:p>
+      <w:pPr>
+        <w:rPr>
+          <w:rFonts w:ascii="Times New Roman" w:cs="Times New Roman" w:eastAsia="Times New Roman" w:hAnsi="Times New Roman"/>
+          <w:b w:val="1"/>
+          <w:sz w:val="24"/>
+          <w:szCs w:val="24"/>
+        </w:rPr>
+      </w:pPr>
+      <w:r>
+        <w:pict>
+          <v:rect style="width:0.0pt;height:1.5pt" o:hr="t" o:hrstd="t" o:hralign="center" fillcolor="#A0A0A0" stroked="f"/>
+        </w:pict>
+      </w:r>
+      <w:r>
+        <w:rPr>
+          <w:rtl w:val="0"/>
+        </w:rPr>
+      </w:r>
+    </w:p>
+    <w:p>
+      <w:pPr>
+        <w:rPr>
+          <w:rFonts w:ascii="Times New Roman" w:cs="Times New Roman" w:eastAsia="Times New Roman" w:hAnsi="Times New Roman"/>
+          <w:b w:val="1"/>
+          <w:sz w:val="24"/>
+          <w:szCs w:val="24"/>
+        </w:rPr>
+      </w:pPr>
+      <w:r>
+        <w:rPr>
+          <w:rtl w:val="0"/>
+        </w:rPr>
+      </w:r>
+    </w:p>
+    <w:p>
+      <w:pPr>
+        <w:pStyle w:val="Heading1"/>
+        <w:rPr>
+          <w:rFonts w:ascii="Times New Roman" w:cs="Times New Roman" w:eastAsia="Times New Roman" w:hAnsi="Times New Roman"/>
+          <w:sz w:val="28"/>
+          <w:szCs w:val="28"/>
+        </w:rPr>
+      </w:pPr>
+      <w:bookmarkStart w:colFirst="0" w:colLast="0" w:name="_f8scugi7wm7z" w:id="11"/>
+      <w:bookmarkEnd w:id="11"/>
+      <w:r>
+        <w:rPr>
+          <w:rFonts w:ascii="Times New Roman" w:cs="Times New Roman" w:eastAsia="Times New Roman" w:hAnsi="Times New Roman"/>
+          <w:sz w:val="28"/>
+          <w:szCs w:val="28"/>
+          <w:rtl w:val="0"/>
+        </w:rPr>
+        <w:t xml:space="preserve">11th Meeting - 5/3/25 - Testing and Maintenance</w:t>
+      </w:r>
+    </w:p>
+    <w:p>
+      <w:pPr>
+        <w:numPr>
+          <w:ilvl w:val="0"/>
+          <w:numId w:val="3"/>
+        </w:numPr>
+        <w:ind w:left="720" w:hanging="360"/>
+        <w:rPr>
+          <w:rFonts w:ascii="Times New Roman" w:cs="Times New Roman" w:eastAsia="Times New Roman" w:hAnsi="Times New Roman"/>
+          <w:b w:val="1"/>
+        </w:rPr>
+      </w:pPr>
+      <w:r>
+        <w:rPr>
+          <w:rFonts w:ascii="Times New Roman" w:cs="Times New Roman" w:eastAsia="Times New Roman" w:hAnsi="Times New Roman"/>
+          <w:b w:val="1"/>
+          <w:strike w:val="1"/>
+          <w:rtl w:val="0"/>
+        </w:rPr>
+        <w:t xml:space="preserve">Touched upon everything from last meeting, but continued/Finished all objectives</w:t>
+      </w:r>
+    </w:p>
+    <w:p>
+      <w:pPr>
+        <w:numPr>
+          <w:ilvl w:val="0"/>
+          <w:numId w:val="3"/>
+        </w:numPr>
+        <w:ind w:left="720" w:hanging="360"/>
+        <w:rPr>
+          <w:rFonts w:ascii="Times New Roman" w:cs="Times New Roman" w:eastAsia="Times New Roman" w:hAnsi="Times New Roman"/>
+          <w:b w:val="1"/>
+        </w:rPr>
+      </w:pPr>
+      <w:r>
+        <w:rPr>
+          <w:rFonts w:ascii="Times New Roman" w:cs="Times New Roman" w:eastAsia="Times New Roman" w:hAnsi="Times New Roman"/>
+          <w:b w:val="1"/>
+          <w:strike w:val="1"/>
+          <w:rtl w:val="0"/>
+        </w:rPr>
+        <w:t xml:space="preserve">Finish Presentation Slides</w:t>
+      </w:r>
+    </w:p>
+    <w:p>
+      <w:pPr>
+        <w:rPr>
+          <w:rFonts w:ascii="Times New Roman" w:cs="Times New Roman" w:eastAsia="Times New Roman" w:hAnsi="Times New Roman"/>
+          <w:b w:val="1"/>
+        </w:rPr>
+      </w:pPr>
+      <w:r>
+        <w:rPr>
+          <w:rtl w:val="0"/>
+        </w:rPr>
+      </w:r>
+    </w:p>
+    <w:p>
+      <w:pPr>
+        <w:rPr>
+          <w:rFonts w:ascii="Times New Roman" w:cs="Times New Roman" w:eastAsia="Times New Roman" w:hAnsi="Times New Roman"/>
+          <w:b w:val="1"/>
+          <w:sz w:val="24"/>
+          <w:szCs w:val="24"/>
+        </w:rPr>
+      </w:pPr>
+      <w:r>
+        <w:pict>
+          <v:rect style="width:0.0pt;height:1.5pt" o:hr="t" o:hrstd="t" o:hralign="center" fillcolor="#A0A0A0" stroked="f"/>
+        </w:pict>
+      </w:r>
+      <w:r>
+        <w:rPr>
+          <w:rtl w:val="0"/>
+        </w:rPr>
+      </w:r>
+    </w:p>
+    <w:p>
+      <w:pPr>
+        <w:rPr>
+          <w:rFonts w:ascii="Times New Roman" w:cs="Times New Roman" w:eastAsia="Times New Roman" w:hAnsi="Times New Roman"/>
+          <w:b w:val="1"/>
+          <w:sz w:val="24"/>
+          <w:szCs w:val="24"/>
+        </w:rPr>
+      </w:pPr>
+      <w:r>
+        <w:rPr>
+          <w:rtl w:val="0"/>
+        </w:rPr>
+      </w:r>
+    </w:p>
+    <w:p>
+      <w:pPr>
+        <w:pStyle w:val="Heading1"/>
+        <w:rPr>
+          <w:rFonts w:ascii="Times New Roman" w:cs="Times New Roman" w:eastAsia="Times New Roman" w:hAnsi="Times New Roman"/>
+          <w:sz w:val="28"/>
+          <w:szCs w:val="28"/>
+        </w:rPr>
+      </w:pPr>
+      <w:bookmarkStart w:colFirst="0" w:colLast="0" w:name="_dy9dmoqofe6b" w:id="12"/>
+      <w:bookmarkEnd w:id="12"/>
+      <w:r>
+        <w:rPr>
+          <w:rFonts w:ascii="Times New Roman" w:cs="Times New Roman" w:eastAsia="Times New Roman" w:hAnsi="Times New Roman"/>
+          <w:sz w:val="28"/>
+          <w:szCs w:val="28"/>
+          <w:rtl w:val="0"/>
+        </w:rPr>
+        <w:t xml:space="preserve">12th Meeting - 5/5/25 - Presentation Run Through</w:t>
+      </w:r>
+    </w:p>
+    <w:p>
+      <w:pPr>
+        <w:numPr>
+          <w:ilvl w:val="0"/>
+          <w:numId w:val="3"/>
+        </w:numPr>
+        <w:ind w:left="720" w:hanging="360"/>
+        <w:rPr>
+          <w:rFonts w:ascii="Times New Roman" w:cs="Times New Roman" w:eastAsia="Times New Roman" w:hAnsi="Times New Roman"/>
+          <w:b w:val="1"/>
+        </w:rPr>
+      </w:pPr>
+      <w:r>
+        <w:rPr>
+          <w:rFonts w:ascii="Times New Roman" w:cs="Times New Roman" w:eastAsia="Times New Roman" w:hAnsi="Times New Roman"/>
+          <w:b w:val="1"/>
+          <w:strike w:val="1"/>
+          <w:rtl w:val="0"/>
+        </w:rPr>
+        <w:t xml:space="preserve">Meet In-Person to practice flow of presentation</w:t>
+      </w:r>
+      <w:r>
+        <w:rPr>
+          <w:strike w:val="1"/>
+          <w:rtl w:val="0"/>
+        </w:rPr>
+      </w:r>
+    </w:p>
+    <w:p>
+      <w:pPr>
+        <w:rPr>
+          <w:rFonts w:ascii="Times New Roman" w:cs="Times New Roman" w:eastAsia="Times New Roman" w:hAnsi="Times New Roman"/>
+          <w:b w:val="1"/>
         </w:rPr>
       </w:pPr>
       <w:r>
@@ -4278,16 +4741,28 @@
       <w:lvlText w:val="●"/>
       <w:lvlJc w:val="left"/>
       <w:pPr>
+        <w:ind w:left="720" w:hanging="360"/>
+      </w:pPr>
+      <w:rPr>
+        <w:u w:val="none"/>
+      </w:rPr>
+    </w:lvl>
+    <w:lvl w:ilvl="1">
+      <w:start w:val="1"/>
+      <w:numFmt w:val="bullet"/>
+      <w:lvlText w:val="●"/>
+      <w:lvlJc w:val="left"/>
+      <w:pPr>
         <w:ind w:left="1440" w:hanging="360"/>
       </w:pPr>
       <w:rPr>
         <w:u w:val="none"/>
       </w:rPr>
     </w:lvl>
-    <w:lvl w:ilvl="1">
-      <w:start w:val="1"/>
-      <w:numFmt w:val="bullet"/>
-      <w:lvlText w:val="○"/>
+    <w:lvl w:ilvl="2">
+      <w:start w:val="1"/>
+      <w:numFmt w:val="bullet"/>
+      <w:lvlText w:val="●"/>
       <w:lvlJc w:val="left"/>
       <w:pPr>
         <w:ind w:left="2160" w:hanging="360"/>
@@ -4296,10 +4771,10 @@
         <w:u w:val="none"/>
       </w:rPr>
     </w:lvl>
-    <w:lvl w:ilvl="2">
-      <w:start w:val="1"/>
-      <w:numFmt w:val="bullet"/>
-      <w:lvlText w:val="■"/>
+    <w:lvl w:ilvl="3">
+      <w:start w:val="1"/>
+      <w:numFmt w:val="bullet"/>
+      <w:lvlText w:val="●"/>
       <w:lvlJc w:val="left"/>
       <w:pPr>
         <w:ind w:left="2880" w:hanging="360"/>
@@ -4308,7 +4783,7 @@
         <w:u w:val="none"/>
       </w:rPr>
     </w:lvl>
-    <w:lvl w:ilvl="3">
+    <w:lvl w:ilvl="4">
       <w:start w:val="1"/>
       <w:numFmt w:val="bullet"/>
       <w:lvlText w:val="●"/>
@@ -4320,10 +4795,10 @@
         <w:u w:val="none"/>
       </w:rPr>
     </w:lvl>
-    <w:lvl w:ilvl="4">
-      <w:start w:val="1"/>
-      <w:numFmt w:val="bullet"/>
-      <w:lvlText w:val="○"/>
+    <w:lvl w:ilvl="5">
+      <w:start w:val="1"/>
+      <w:numFmt w:val="bullet"/>
+      <w:lvlText w:val="●"/>
       <w:lvlJc w:val="left"/>
       <w:pPr>
         <w:ind w:left="4320" w:hanging="360"/>
@@ -4332,10 +4807,10 @@
         <w:u w:val="none"/>
       </w:rPr>
     </w:lvl>
-    <w:lvl w:ilvl="5">
-      <w:start w:val="1"/>
-      <w:numFmt w:val="bullet"/>
-      <w:lvlText w:val="■"/>
+    <w:lvl w:ilvl="6">
+      <w:start w:val="1"/>
+      <w:numFmt w:val="bullet"/>
+      <w:lvlText w:val="●"/>
       <w:lvlJc w:val="left"/>
       <w:pPr>
         <w:ind w:left="5040" w:hanging="360"/>
@@ -4344,7 +4819,7 @@
         <w:u w:val="none"/>
       </w:rPr>
     </w:lvl>
-    <w:lvl w:ilvl="6">
+    <w:lvl w:ilvl="7">
       <w:start w:val="1"/>
       <w:numFmt w:val="bullet"/>
       <w:lvlText w:val="●"/>
@@ -4356,25 +4831,13 @@
         <w:u w:val="none"/>
       </w:rPr>
     </w:lvl>
-    <w:lvl w:ilvl="7">
-      <w:start w:val="1"/>
-      <w:numFmt w:val="bullet"/>
-      <w:lvlText w:val="○"/>
+    <w:lvl w:ilvl="8">
+      <w:start w:val="1"/>
+      <w:numFmt w:val="bullet"/>
+      <w:lvlText w:val="●"/>
       <w:lvlJc w:val="left"/>
       <w:pPr>
         <w:ind w:left="6480" w:hanging="360"/>
-      </w:pPr>
-      <w:rPr>
-        <w:u w:val="none"/>
-      </w:rPr>
-    </w:lvl>
-    <w:lvl w:ilvl="8">
-      <w:start w:val="1"/>
-      <w:numFmt w:val="bullet"/>
-      <w:lvlText w:val="■"/>
-      <w:lvlJc w:val="left"/>
-      <w:pPr>
-        <w:ind w:left="7200" w:hanging="360"/>
       </w:pPr>
       <w:rPr>
         <w:u w:val="none"/>
@@ -4388,7 +4851,7 @@
       <w:lvlText w:val="●"/>
       <w:lvlJc w:val="left"/>
       <w:pPr>
-        <w:ind w:left="720" w:hanging="360"/>
+        <w:ind w:left="1440" w:hanging="360"/>
       </w:pPr>
       <w:rPr>
         <w:u w:val="none"/>
@@ -4397,10 +4860,10 @@
     <w:lvl w:ilvl="1">
       <w:start w:val="1"/>
       <w:numFmt w:val="bullet"/>
-      <w:lvlText w:val="●"/>
-      <w:lvlJc w:val="left"/>
-      <w:pPr>
-        <w:ind w:left="1440" w:hanging="360"/>
+      <w:lvlText w:val="○"/>
+      <w:lvlJc w:val="left"/>
+      <w:pPr>
+        <w:ind w:left="2160" w:hanging="360"/>
       </w:pPr>
       <w:rPr>
         <w:u w:val="none"/>
@@ -4409,10 +4872,10 @@
     <w:lvl w:ilvl="2">
       <w:start w:val="1"/>
       <w:numFmt w:val="bullet"/>
-      <w:lvlText w:val="●"/>
-      <w:lvlJc w:val="left"/>
-      <w:pPr>
-        <w:ind w:left="2160" w:hanging="360"/>
+      <w:lvlText w:val="■"/>
+      <w:lvlJc w:val="left"/>
+      <w:pPr>
+        <w:ind w:left="2880" w:hanging="360"/>
       </w:pPr>
       <w:rPr>
         <w:u w:val="none"/>
@@ -4424,7 +4887,7 @@
       <w:lvlText w:val="●"/>
       <w:lvlJc w:val="left"/>
       <w:pPr>
-        <w:ind w:left="2880" w:hanging="360"/>
+        <w:ind w:left="3600" w:hanging="360"/>
       </w:pPr>
       <w:rPr>
         <w:u w:val="none"/>
@@ -4433,10 +4896,10 @@
     <w:lvl w:ilvl="4">
       <w:start w:val="1"/>
       <w:numFmt w:val="bullet"/>
-      <w:lvlText w:val="●"/>
-      <w:lvlJc w:val="left"/>
-      <w:pPr>
-        <w:ind w:left="3600" w:hanging="360"/>
+      <w:lvlText w:val="○"/>
+      <w:lvlJc w:val="left"/>
+      <w:pPr>
+        <w:ind w:left="4320" w:hanging="360"/>
       </w:pPr>
       <w:rPr>
         <w:u w:val="none"/>
@@ -4445,10 +4908,10 @@
     <w:lvl w:ilvl="5">
       <w:start w:val="1"/>
       <w:numFmt w:val="bullet"/>
-      <w:lvlText w:val="●"/>
-      <w:lvlJc w:val="left"/>
-      <w:pPr>
-        <w:ind w:left="4320" w:hanging="360"/>
+      <w:lvlText w:val="■"/>
+      <w:lvlJc w:val="left"/>
+      <w:pPr>
+        <w:ind w:left="5040" w:hanging="360"/>
       </w:pPr>
       <w:rPr>
         <w:u w:val="none"/>
@@ -4460,7 +4923,7 @@
       <w:lvlText w:val="●"/>
       <w:lvlJc w:val="left"/>
       <w:pPr>
-        <w:ind w:left="5040" w:hanging="360"/>
+        <w:ind w:left="5760" w:hanging="360"/>
       </w:pPr>
       <w:rPr>
         <w:u w:val="none"/>
@@ -4469,10 +4932,10 @@
     <w:lvl w:ilvl="7">
       <w:start w:val="1"/>
       <w:numFmt w:val="bullet"/>
-      <w:lvlText w:val="●"/>
-      <w:lvlJc w:val="left"/>
-      <w:pPr>
-        <w:ind w:left="5760" w:hanging="360"/>
+      <w:lvlText w:val="○"/>
+      <w:lvlJc w:val="left"/>
+      <w:pPr>
+        <w:ind w:left="6480" w:hanging="360"/>
       </w:pPr>
       <w:rPr>
         <w:u w:val="none"/>
@@ -4481,10 +4944,10 @@
     <w:lvl w:ilvl="8">
       <w:start w:val="1"/>
       <w:numFmt w:val="bullet"/>
-      <w:lvlText w:val="●"/>
-      <w:lvlJc w:val="left"/>
-      <w:pPr>
-        <w:ind w:left="6480" w:hanging="360"/>
+      <w:lvlText w:val="■"/>
+      <w:lvlJc w:val="left"/>
+      <w:pPr>
+        <w:ind w:left="7200" w:hanging="360"/>
       </w:pPr>
       <w:rPr>
         <w:u w:val="none"/>
@@ -4822,6 +5285,116 @@
     </w:lvl>
   </w:abstractNum>
   <w:abstractNum w:abstractNumId="9">
+    <w:lvl w:ilvl="0">
+      <w:start w:val="1"/>
+      <w:numFmt w:val="bullet"/>
+      <w:lvlText w:val="●"/>
+      <w:lvlJc w:val="left"/>
+      <w:pPr>
+        <w:ind w:left="720" w:hanging="360"/>
+      </w:pPr>
+      <w:rPr>
+        <w:u w:val="none"/>
+      </w:rPr>
+    </w:lvl>
+    <w:lvl w:ilvl="1">
+      <w:start w:val="1"/>
+      <w:numFmt w:val="bullet"/>
+      <w:lvlText w:val="●"/>
+      <w:lvlJc w:val="left"/>
+      <w:pPr>
+        <w:ind w:left="1440" w:hanging="360"/>
+      </w:pPr>
+      <w:rPr>
+        <w:u w:val="none"/>
+      </w:rPr>
+    </w:lvl>
+    <w:lvl w:ilvl="2">
+      <w:start w:val="1"/>
+      <w:numFmt w:val="bullet"/>
+      <w:lvlText w:val="●"/>
+      <w:lvlJc w:val="left"/>
+      <w:pPr>
+        <w:ind w:left="2160" w:hanging="360"/>
+      </w:pPr>
+      <w:rPr>
+        <w:u w:val="none"/>
+      </w:rPr>
+    </w:lvl>
+    <w:lvl w:ilvl="3">
+      <w:start w:val="1"/>
+      <w:numFmt w:val="bullet"/>
+      <w:lvlText w:val="●"/>
+      <w:lvlJc w:val="left"/>
+      <w:pPr>
+        <w:ind w:left="2880" w:hanging="360"/>
+      </w:pPr>
+      <w:rPr>
+        <w:u w:val="none"/>
+      </w:rPr>
+    </w:lvl>
+    <w:lvl w:ilvl="4">
+      <w:start w:val="1"/>
+      <w:numFmt w:val="bullet"/>
+      <w:lvlText w:val="●"/>
+      <w:lvlJc w:val="left"/>
+      <w:pPr>
+        <w:ind w:left="3600" w:hanging="360"/>
+      </w:pPr>
+      <w:rPr>
+        <w:u w:val="none"/>
+      </w:rPr>
+    </w:lvl>
+    <w:lvl w:ilvl="5">
+      <w:start w:val="1"/>
+      <w:numFmt w:val="bullet"/>
+      <w:lvlText w:val="●"/>
+      <w:lvlJc w:val="left"/>
+      <w:pPr>
+        <w:ind w:left="4320" w:hanging="360"/>
+      </w:pPr>
+      <w:rPr>
+        <w:u w:val="none"/>
+      </w:rPr>
+    </w:lvl>
+    <w:lvl w:ilvl="6">
+      <w:start w:val="1"/>
+      <w:numFmt w:val="bullet"/>
+      <w:lvlText w:val="●"/>
+      <w:lvlJc w:val="left"/>
+      <w:pPr>
+        <w:ind w:left="5040" w:hanging="360"/>
+      </w:pPr>
+      <w:rPr>
+        <w:u w:val="none"/>
+      </w:rPr>
+    </w:lvl>
+    <w:lvl w:ilvl="7">
+      <w:start w:val="1"/>
+      <w:numFmt w:val="bullet"/>
+      <w:lvlText w:val="●"/>
+      <w:lvlJc w:val="left"/>
+      <w:pPr>
+        <w:ind w:left="5760" w:hanging="360"/>
+      </w:pPr>
+      <w:rPr>
+        <w:u w:val="none"/>
+      </w:rPr>
+    </w:lvl>
+    <w:lvl w:ilvl="8">
+      <w:start w:val="1"/>
+      <w:numFmt w:val="bullet"/>
+      <w:lvlText w:val="●"/>
+      <w:lvlJc w:val="left"/>
+      <w:pPr>
+        <w:ind w:left="6480" w:hanging="360"/>
+      </w:pPr>
+      <w:rPr>
+        <w:u w:val="none"/>
+      </w:rPr>
+    </w:lvl>
+  </w:abstractNum>
+  <w:abstractNum w:abstractNumId="10">
     <w:lvl w:ilvl="0">
       <w:start w:val="1"/>
       <w:numFmt w:val="bullet"/>
@@ -4957,6 +5530,9 @@
   </w:num>
   <w:num w:numId="9">
     <w:abstractNumId w:val="9"/>
+  </w:num>
+  <w:num w:numId="10">
+    <w:abstractNumId w:val="10"/>
   </w:num>
 </w:numbering>
 </file>

</xml_diff>